<commit_message>
Added Entity and value objects
</commit_message>
<xml_diff>
--- a/other documents/requirement.docx
+++ b/other documents/requirement.docx
@@ -92,17 +92,8 @@
           <w:sz w:val="24"/>
           <w:szCs w:val="24"/>
         </w:rPr>
-        <w:t xml:space="preserve">– login into account using phone </w:t>
-      </w:r>
-      <w:proofErr w:type="gramStart"/>
-      <w:r>
-        <w:rPr>
-          <w:sz w:val="24"/>
-          <w:szCs w:val="24"/>
-        </w:rPr>
-        <w:t>number</w:t>
-      </w:r>
-      <w:proofErr w:type="gramEnd"/>
+        <w:t>– login into account using phone number</w:t>
+      </w:r>
     </w:p>
     <w:p>
       <w:pPr>
@@ -330,23 +321,7 @@
           <w:sz w:val="24"/>
           <w:szCs w:val="24"/>
         </w:rPr>
-        <w:t xml:space="preserve"> employees as admin, only use basic information like </w:t>
-      </w:r>
-      <w:proofErr w:type="gramStart"/>
-      <w:r>
-        <w:rPr>
-          <w:sz w:val="24"/>
-          <w:szCs w:val="24"/>
-        </w:rPr>
-        <w:t>phone</w:t>
-      </w:r>
-      <w:proofErr w:type="gramEnd"/>
-      <w:r>
-        <w:rPr>
-          <w:sz w:val="24"/>
-          <w:szCs w:val="24"/>
-        </w:rPr>
-        <w:t xml:space="preserve">                   </w:t>
+        <w:t xml:space="preserve"> employees as admin, only use basic information like phone                   </w:t>
       </w:r>
       <w:r>
         <w:rPr>
@@ -380,23 +355,7 @@
           <w:sz w:val="24"/>
           <w:szCs w:val="24"/>
         </w:rPr>
-        <w:t xml:space="preserve">                                        number. Also, can add new employee as admin, here add </w:t>
-      </w:r>
-      <w:proofErr w:type="gramStart"/>
-      <w:r>
-        <w:rPr>
-          <w:sz w:val="24"/>
-          <w:szCs w:val="24"/>
-        </w:rPr>
-        <w:t>full</w:t>
-      </w:r>
-      <w:proofErr w:type="gramEnd"/>
-      <w:r>
-        <w:rPr>
-          <w:sz w:val="24"/>
-          <w:szCs w:val="24"/>
-        </w:rPr>
-        <w:t xml:space="preserve">   </w:t>
+        <w:t xml:space="preserve">                                        number. Also, can add new employee as admin, here add full   </w:t>
       </w:r>
     </w:p>
     <w:p>
@@ -423,23 +382,7 @@
           <w:sz w:val="24"/>
           <w:szCs w:val="24"/>
         </w:rPr>
-        <w:t xml:space="preserve"> Admin has </w:t>
-      </w:r>
-      <w:proofErr w:type="gramStart"/>
-      <w:r>
-        <w:rPr>
-          <w:sz w:val="24"/>
-          <w:szCs w:val="24"/>
-        </w:rPr>
-        <w:t>different</w:t>
-      </w:r>
-      <w:proofErr w:type="gramEnd"/>
-      <w:r>
-        <w:rPr>
-          <w:sz w:val="24"/>
-          <w:szCs w:val="24"/>
-        </w:rPr>
-        <w:t xml:space="preserve">  </w:t>
+        <w:t xml:space="preserve"> Admin has different  </w:t>
       </w:r>
     </w:p>
     <w:p>
@@ -573,17 +516,8 @@
           <w:sz w:val="24"/>
           <w:szCs w:val="24"/>
         </w:rPr>
-        <w:t xml:space="preserve">                       View products running low, possibly take feedback from the </w:t>
-      </w:r>
-      <w:proofErr w:type="gramStart"/>
-      <w:r>
-        <w:rPr>
-          <w:sz w:val="24"/>
-          <w:szCs w:val="24"/>
-        </w:rPr>
-        <w:t>admin</w:t>
-      </w:r>
-      <w:proofErr w:type="gramEnd"/>
+        <w:t xml:space="preserve">                       View products running low, possibly take feedback from the admin</w:t>
+      </w:r>
     </w:p>
     <w:p>
       <w:pPr>
@@ -826,17 +760,8 @@
           <w:sz w:val="24"/>
           <w:szCs w:val="24"/>
         </w:rPr>
-        <w:t xml:space="preserve">– login into account using phone </w:t>
-      </w:r>
-      <w:proofErr w:type="gramStart"/>
-      <w:r>
-        <w:rPr>
-          <w:sz w:val="24"/>
-          <w:szCs w:val="24"/>
-        </w:rPr>
-        <w:t>number</w:t>
-      </w:r>
-      <w:proofErr w:type="gramEnd"/>
+        <w:t>– login into account using phone number</w:t>
+      </w:r>
     </w:p>
     <w:p>
       <w:pPr>
@@ -941,17 +866,8 @@
           <w:sz w:val="24"/>
           <w:szCs w:val="24"/>
         </w:rPr>
-        <w:t xml:space="preserve"> – add product being </w:t>
-      </w:r>
-      <w:proofErr w:type="gramStart"/>
-      <w:r>
-        <w:rPr>
-          <w:sz w:val="24"/>
-          <w:szCs w:val="24"/>
-        </w:rPr>
-        <w:t>sold</w:t>
-      </w:r>
-      <w:proofErr w:type="gramEnd"/>
+        <w:t xml:space="preserve"> – add product being sold</w:t>
+      </w:r>
     </w:p>
     <w:p>
       <w:pPr>
@@ -1192,17 +1108,8 @@
           <w:sz w:val="24"/>
           <w:szCs w:val="24"/>
         </w:rPr>
-        <w:t xml:space="preserve">Add a new </w:t>
-      </w:r>
-      <w:proofErr w:type="gramStart"/>
-      <w:r>
-        <w:rPr>
-          <w:sz w:val="24"/>
-          <w:szCs w:val="24"/>
-        </w:rPr>
-        <w:t>account</w:t>
-      </w:r>
-      <w:proofErr w:type="gramEnd"/>
+        <w:t>Add a new account</w:t>
+      </w:r>
     </w:p>
     <w:p>
       <w:pPr>
@@ -1343,17 +1250,8 @@
           <w:sz w:val="24"/>
           <w:szCs w:val="24"/>
         </w:rPr>
-        <w:t xml:space="preserve">product barcode to get details about </w:t>
-      </w:r>
-      <w:proofErr w:type="gramStart"/>
-      <w:r>
-        <w:rPr>
-          <w:sz w:val="24"/>
-          <w:szCs w:val="24"/>
-        </w:rPr>
-        <w:t>product</w:t>
-      </w:r>
-      <w:proofErr w:type="gramEnd"/>
+        <w:t>product barcode to get details about product</w:t>
+      </w:r>
     </w:p>
     <w:p>
       <w:pPr>
@@ -1899,195 +1797,6 @@
                 <w:szCs w:val="28"/>
               </w:rPr>
               <w:t xml:space="preserve">Id: String </w:t>
-            </w:r>
-          </w:p>
-        </w:tc>
-      </w:tr>
-      <w:tr>
-        <w:trPr>
-          <w:trHeight w:val="468"/>
-        </w:trPr>
-        <w:tc>
-          <w:tcPr>
-            <w:tcW w:w="4179" w:type="dxa"/>
-          </w:tcPr>
-          <w:p>
-            <w:pPr>
-              <w:spacing w:line="276" w:lineRule="auto"/>
-              <w:rPr>
-                <w:sz w:val="28"/>
-                <w:szCs w:val="28"/>
-              </w:rPr>
-            </w:pPr>
-            <w:r>
-              <w:rPr>
-                <w:sz w:val="28"/>
-                <w:szCs w:val="28"/>
-              </w:rPr>
-              <w:t>Name: String</w:t>
-            </w:r>
-          </w:p>
-        </w:tc>
-      </w:tr>
-      <w:tr>
-        <w:trPr>
-          <w:trHeight w:val="451"/>
-        </w:trPr>
-        <w:tc>
-          <w:tcPr>
-            <w:tcW w:w="4179" w:type="dxa"/>
-          </w:tcPr>
-          <w:p>
-            <w:pPr>
-              <w:spacing w:line="276" w:lineRule="auto"/>
-              <w:rPr>
-                <w:sz w:val="28"/>
-                <w:szCs w:val="28"/>
-              </w:rPr>
-            </w:pPr>
-            <w:proofErr w:type="spellStart"/>
-            <w:r>
-              <w:rPr>
-                <w:sz w:val="28"/>
-                <w:szCs w:val="28"/>
-              </w:rPr>
-              <w:t>PhoneNumber</w:t>
-            </w:r>
-            <w:proofErr w:type="spellEnd"/>
-            <w:r>
-              <w:rPr>
-                <w:sz w:val="28"/>
-                <w:szCs w:val="28"/>
-              </w:rPr>
-              <w:t xml:space="preserve">: String </w:t>
-            </w:r>
-          </w:p>
-        </w:tc>
-      </w:tr>
-      <w:tr>
-        <w:trPr>
-          <w:trHeight w:val="451"/>
-        </w:trPr>
-        <w:tc>
-          <w:tcPr>
-            <w:tcW w:w="4179" w:type="dxa"/>
-          </w:tcPr>
-          <w:p>
-            <w:pPr>
-              <w:rPr>
-                <w:sz w:val="28"/>
-                <w:szCs w:val="28"/>
-              </w:rPr>
-            </w:pPr>
-            <w:r>
-              <w:rPr>
-                <w:sz w:val="28"/>
-                <w:szCs w:val="28"/>
-              </w:rPr>
-              <w:t>Email: String</w:t>
-            </w:r>
-          </w:p>
-        </w:tc>
-      </w:tr>
-      <w:tr>
-        <w:trPr>
-          <w:trHeight w:val="468"/>
-        </w:trPr>
-        <w:tc>
-          <w:tcPr>
-            <w:tcW w:w="4179" w:type="dxa"/>
-          </w:tcPr>
-          <w:p>
-            <w:pPr>
-              <w:spacing w:line="276" w:lineRule="auto"/>
-              <w:rPr>
-                <w:sz w:val="28"/>
-                <w:szCs w:val="28"/>
-              </w:rPr>
-            </w:pPr>
-            <w:proofErr w:type="spellStart"/>
-            <w:r>
-              <w:rPr>
-                <w:sz w:val="28"/>
-                <w:szCs w:val="28"/>
-              </w:rPr>
-              <w:t>PhotoUrl</w:t>
-            </w:r>
-            <w:proofErr w:type="spellEnd"/>
-            <w:r>
-              <w:rPr>
-                <w:sz w:val="28"/>
-                <w:szCs w:val="28"/>
-              </w:rPr>
-              <w:t>: String</w:t>
-            </w:r>
-          </w:p>
-        </w:tc>
-      </w:tr>
-      <w:tr>
-        <w:trPr>
-          <w:trHeight w:val="468"/>
-        </w:trPr>
-        <w:tc>
-          <w:tcPr>
-            <w:tcW w:w="4179" w:type="dxa"/>
-          </w:tcPr>
-          <w:p>
-            <w:pPr>
-              <w:rPr>
-                <w:sz w:val="28"/>
-                <w:szCs w:val="28"/>
-              </w:rPr>
-            </w:pPr>
-            <w:proofErr w:type="spellStart"/>
-            <w:r>
-              <w:rPr>
-                <w:sz w:val="28"/>
-                <w:szCs w:val="28"/>
-              </w:rPr>
-              <w:t>OtherDocUrl</w:t>
-            </w:r>
-            <w:proofErr w:type="spellEnd"/>
-            <w:r>
-              <w:rPr>
-                <w:sz w:val="28"/>
-                <w:szCs w:val="28"/>
-              </w:rPr>
-              <w:t>: String</w:t>
-            </w:r>
-          </w:p>
-        </w:tc>
-      </w:tr>
-      <w:tr>
-        <w:trPr>
-          <w:trHeight w:val="468"/>
-        </w:trPr>
-        <w:tc>
-          <w:tcPr>
-            <w:tcW w:w="4179" w:type="dxa"/>
-          </w:tcPr>
-          <w:p>
-            <w:pPr>
-              <w:rPr>
-                <w:sz w:val="28"/>
-                <w:szCs w:val="28"/>
-              </w:rPr>
-            </w:pPr>
-            <w:proofErr w:type="spellStart"/>
-            <w:r>
-              <w:rPr>
-                <w:sz w:val="28"/>
-                <w:szCs w:val="28"/>
-              </w:rPr>
-              <w:t>CurrentStatus</w:t>
-            </w:r>
-            <w:proofErr w:type="spellEnd"/>
-            <w:r>
-              <w:rPr>
-                <w:sz w:val="28"/>
-                <w:szCs w:val="28"/>
-              </w:rPr>
-              <w:t xml:space="preserve">: String </w:t>
             </w:r>
           </w:p>
         </w:tc>
@@ -2696,7 +2405,6 @@
               </w:rPr>
             </w:pPr>
             <w:proofErr w:type="spellStart"/>
-            <w:proofErr w:type="gramStart"/>
             <w:r>
               <w:rPr>
                 <w:sz w:val="28"/>
@@ -2705,7 +2413,6 @@
               <w:t>BrandName:String</w:t>
             </w:r>
             <w:proofErr w:type="spellEnd"/>
-            <w:proofErr w:type="gramEnd"/>
           </w:p>
         </w:tc>
       </w:tr>
@@ -2990,31 +2697,6 @@
                 <w:szCs w:val="28"/>
               </w:rPr>
               <w:t>Quantity: number</w:t>
-            </w:r>
-          </w:p>
-        </w:tc>
-      </w:tr>
-      <w:tr>
-        <w:trPr>
-          <w:trHeight w:val="451"/>
-        </w:trPr>
-        <w:tc>
-          <w:tcPr>
-            <w:tcW w:w="4179" w:type="dxa"/>
-          </w:tcPr>
-          <w:p>
-            <w:pPr>
-              <w:rPr>
-                <w:sz w:val="28"/>
-                <w:szCs w:val="28"/>
-              </w:rPr>
-            </w:pPr>
-            <w:r>
-              <w:rPr>
-                <w:sz w:val="28"/>
-                <w:szCs w:val="28"/>
-              </w:rPr>
-              <w:t>Location: String</w:t>
             </w:r>
           </w:p>
         </w:tc>

</xml_diff>

<commit_message>
Added Models to api
</commit_message>
<xml_diff>
--- a/other documents/requirement.docx
+++ b/other documents/requirement.docx
@@ -92,8 +92,17 @@
           <w:sz w:val="24"/>
           <w:szCs w:val="24"/>
         </w:rPr>
-        <w:t>– login into account using phone number</w:t>
-      </w:r>
+        <w:t xml:space="preserve">– login into account using phone </w:t>
+      </w:r>
+      <w:proofErr w:type="gramStart"/>
+      <w:r>
+        <w:rPr>
+          <w:sz w:val="24"/>
+          <w:szCs w:val="24"/>
+        </w:rPr>
+        <w:t>number</w:t>
+      </w:r>
+      <w:proofErr w:type="gramEnd"/>
     </w:p>
     <w:p>
       <w:pPr>
@@ -321,7 +330,23 @@
           <w:sz w:val="24"/>
           <w:szCs w:val="24"/>
         </w:rPr>
-        <w:t xml:space="preserve"> employees as admin, only use basic information like phone                   </w:t>
+        <w:t xml:space="preserve"> employees as admin, only use basic information like </w:t>
+      </w:r>
+      <w:proofErr w:type="gramStart"/>
+      <w:r>
+        <w:rPr>
+          <w:sz w:val="24"/>
+          <w:szCs w:val="24"/>
+        </w:rPr>
+        <w:t>phone</w:t>
+      </w:r>
+      <w:proofErr w:type="gramEnd"/>
+      <w:r>
+        <w:rPr>
+          <w:sz w:val="24"/>
+          <w:szCs w:val="24"/>
+        </w:rPr>
+        <w:t xml:space="preserve">                   </w:t>
       </w:r>
       <w:r>
         <w:rPr>
@@ -355,7 +380,23 @@
           <w:sz w:val="24"/>
           <w:szCs w:val="24"/>
         </w:rPr>
-        <w:t xml:space="preserve">                                        number. Also, can add new employee as admin, here add full   </w:t>
+        <w:t xml:space="preserve">                                        number. Also, can add new employee as admin, here add </w:t>
+      </w:r>
+      <w:proofErr w:type="gramStart"/>
+      <w:r>
+        <w:rPr>
+          <w:sz w:val="24"/>
+          <w:szCs w:val="24"/>
+        </w:rPr>
+        <w:t>full</w:t>
+      </w:r>
+      <w:proofErr w:type="gramEnd"/>
+      <w:r>
+        <w:rPr>
+          <w:sz w:val="24"/>
+          <w:szCs w:val="24"/>
+        </w:rPr>
+        <w:t xml:space="preserve">   </w:t>
       </w:r>
     </w:p>
     <w:p>
@@ -382,7 +423,23 @@
           <w:sz w:val="24"/>
           <w:szCs w:val="24"/>
         </w:rPr>
-        <w:t xml:space="preserve"> Admin has different  </w:t>
+        <w:t xml:space="preserve"> Admin has </w:t>
+      </w:r>
+      <w:proofErr w:type="gramStart"/>
+      <w:r>
+        <w:rPr>
+          <w:sz w:val="24"/>
+          <w:szCs w:val="24"/>
+        </w:rPr>
+        <w:t>different</w:t>
+      </w:r>
+      <w:proofErr w:type="gramEnd"/>
+      <w:r>
+        <w:rPr>
+          <w:sz w:val="24"/>
+          <w:szCs w:val="24"/>
+        </w:rPr>
+        <w:t xml:space="preserve">  </w:t>
       </w:r>
     </w:p>
     <w:p>
@@ -516,8 +573,17 @@
           <w:sz w:val="24"/>
           <w:szCs w:val="24"/>
         </w:rPr>
-        <w:t xml:space="preserve">                       View products running low, possibly take feedback from the admin</w:t>
-      </w:r>
+        <w:t xml:space="preserve">                       View products running low, possibly take feedback from the </w:t>
+      </w:r>
+      <w:proofErr w:type="gramStart"/>
+      <w:r>
+        <w:rPr>
+          <w:sz w:val="24"/>
+          <w:szCs w:val="24"/>
+        </w:rPr>
+        <w:t>admin</w:t>
+      </w:r>
+      <w:proofErr w:type="gramEnd"/>
     </w:p>
     <w:p>
       <w:pPr>
@@ -760,8 +826,17 @@
           <w:sz w:val="24"/>
           <w:szCs w:val="24"/>
         </w:rPr>
-        <w:t>– login into account using phone number</w:t>
-      </w:r>
+        <w:t xml:space="preserve">– login into account using phone </w:t>
+      </w:r>
+      <w:proofErr w:type="gramStart"/>
+      <w:r>
+        <w:rPr>
+          <w:sz w:val="24"/>
+          <w:szCs w:val="24"/>
+        </w:rPr>
+        <w:t>number</w:t>
+      </w:r>
+      <w:proofErr w:type="gramEnd"/>
     </w:p>
     <w:p>
       <w:pPr>
@@ -866,8 +941,17 @@
           <w:sz w:val="24"/>
           <w:szCs w:val="24"/>
         </w:rPr>
-        <w:t xml:space="preserve"> – add product being sold</w:t>
-      </w:r>
+        <w:t xml:space="preserve"> – add product being </w:t>
+      </w:r>
+      <w:proofErr w:type="gramStart"/>
+      <w:r>
+        <w:rPr>
+          <w:sz w:val="24"/>
+          <w:szCs w:val="24"/>
+        </w:rPr>
+        <w:t>sold</w:t>
+      </w:r>
+      <w:proofErr w:type="gramEnd"/>
     </w:p>
     <w:p>
       <w:pPr>
@@ -1108,8 +1192,17 @@
           <w:sz w:val="24"/>
           <w:szCs w:val="24"/>
         </w:rPr>
-        <w:t>Add a new account</w:t>
-      </w:r>
+        <w:t xml:space="preserve">Add a new </w:t>
+      </w:r>
+      <w:proofErr w:type="gramStart"/>
+      <w:r>
+        <w:rPr>
+          <w:sz w:val="24"/>
+          <w:szCs w:val="24"/>
+        </w:rPr>
+        <w:t>account</w:t>
+      </w:r>
+      <w:proofErr w:type="gramEnd"/>
     </w:p>
     <w:p>
       <w:pPr>
@@ -1250,8 +1343,17 @@
           <w:sz w:val="24"/>
           <w:szCs w:val="24"/>
         </w:rPr>
-        <w:t>product barcode to get details about product</w:t>
-      </w:r>
+        <w:t xml:space="preserve">product barcode to get details about </w:t>
+      </w:r>
+      <w:proofErr w:type="gramStart"/>
+      <w:r>
+        <w:rPr>
+          <w:sz w:val="24"/>
+          <w:szCs w:val="24"/>
+        </w:rPr>
+        <w:t>product</w:t>
+      </w:r>
+      <w:proofErr w:type="gramEnd"/>
     </w:p>
     <w:p>
       <w:pPr>
@@ -1397,6 +1499,45 @@
                 <w:szCs w:val="28"/>
               </w:rPr>
             </w:pPr>
+            <w:r>
+              <w:rPr>
+                <w:sz w:val="28"/>
+                <w:szCs w:val="28"/>
+              </w:rPr>
+              <w:t>First</w:t>
+            </w:r>
+            <w:r>
+              <w:rPr>
+                <w:sz w:val="28"/>
+                <w:szCs w:val="28"/>
+              </w:rPr>
+              <w:t>Name: String</w:t>
+            </w:r>
+          </w:p>
+        </w:tc>
+      </w:tr>
+      <w:tr>
+        <w:trPr>
+          <w:trHeight w:val="468"/>
+        </w:trPr>
+        <w:tc>
+          <w:tcPr>
+            <w:tcW w:w="4179" w:type="dxa"/>
+          </w:tcPr>
+          <w:p>
+            <w:pPr>
+              <w:rPr>
+                <w:sz w:val="28"/>
+                <w:szCs w:val="28"/>
+              </w:rPr>
+            </w:pPr>
+            <w:r>
+              <w:rPr>
+                <w:sz w:val="28"/>
+                <w:szCs w:val="28"/>
+              </w:rPr>
+              <w:t>Last</w:t>
+            </w:r>
             <w:r>
               <w:rPr>
                 <w:sz w:val="28"/>
@@ -1798,6 +1939,35 @@
               </w:rPr>
               <w:t xml:space="preserve">Id: String </w:t>
             </w:r>
+          </w:p>
+        </w:tc>
+      </w:tr>
+      <w:tr>
+        <w:trPr>
+          <w:trHeight w:val="445"/>
+        </w:trPr>
+        <w:tc>
+          <w:tcPr>
+            <w:tcW w:w="4179" w:type="dxa"/>
+          </w:tcPr>
+          <w:p>
+            <w:pPr>
+              <w:rPr>
+                <w:sz w:val="28"/>
+                <w:szCs w:val="28"/>
+              </w:rPr>
+            </w:pPr>
+            <w:proofErr w:type="spellStart"/>
+            <w:proofErr w:type="gramStart"/>
+            <w:r>
+              <w:rPr>
+                <w:sz w:val="28"/>
+                <w:szCs w:val="28"/>
+              </w:rPr>
+              <w:t>empId:String</w:t>
+            </w:r>
+            <w:proofErr w:type="spellEnd"/>
+            <w:proofErr w:type="gramEnd"/>
           </w:p>
         </w:tc>
       </w:tr>
@@ -2377,6 +2547,13 @@
                 <w:sz w:val="28"/>
                 <w:szCs w:val="28"/>
               </w:rPr>
+              <w:t>Product</w:t>
+            </w:r>
+            <w:r>
+              <w:rPr>
+                <w:sz w:val="28"/>
+                <w:szCs w:val="28"/>
+              </w:rPr>
               <w:t>Name: String</w:t>
             </w:r>
             <w:r>
@@ -2405,6 +2582,7 @@
               </w:rPr>
             </w:pPr>
             <w:proofErr w:type="spellStart"/>
+            <w:proofErr w:type="gramStart"/>
             <w:r>
               <w:rPr>
                 <w:sz w:val="28"/>
@@ -2413,6 +2591,7 @@
               <w:t>BrandName:String</w:t>
             </w:r>
             <w:proofErr w:type="spellEnd"/>
+            <w:proofErr w:type="gramEnd"/>
           </w:p>
         </w:tc>
       </w:tr>
@@ -2608,7 +2787,6 @@
                 <w:sz w:val="28"/>
                 <w:szCs w:val="28"/>
               </w:rPr>
-              <w:lastRenderedPageBreak/>
               <w:t>AvailableProducts</w:t>
             </w:r>
             <w:proofErr w:type="spellEnd"/>

</xml_diff>